<commit_message>
Re-uploaded the user manual
Changed "tower" to "pyramid" in the first sentence.
</commit_message>
<xml_diff>
--- a/USER MANUAL.docx
+++ b/USER MANUAL.docx
@@ -41,7 +41,15 @@
     <w:p>
       <w:r>
         <w:tab/>
-        <w:t>The number tower game is a game where the player must complete the pyramid of numbers. To do this, the player must fill in the blanks (In this version of the game, blanks are zeroes). A number is only valid if the two below it can be added to equal the input.</w:t>
+        <w:t xml:space="preserve">The number </w:t>
+      </w:r>
+      <w:r>
+        <w:t>pyramid</w:t>
+      </w:r>
+      <w:bookmarkStart w:id="0" w:name="_GoBack"/>
+      <w:bookmarkEnd w:id="0"/>
+      <w:r>
+        <w:t xml:space="preserve"> game is a game where the player must complete the pyramid of numbers. To do this, the player must fill in the blanks (In this version of the game, blanks are zeroes). A number is only valid if the two below it can be added to equal the input.</w:t>
       </w:r>
     </w:p>
     <w:p>
@@ -305,8 +313,6 @@
         </w:rPr>
         <w:t>.</w:t>
       </w:r>
-      <w:bookmarkStart w:id="0" w:name="_GoBack"/>
-      <w:bookmarkEnd w:id="0"/>
     </w:p>
     <w:sectPr>
       <w:pgSz w:w="12240" w:h="15840"/>

</xml_diff>

<commit_message>
Formatted & added instructions for bitmap display
</commit_message>
<xml_diff>
--- a/USER MANUAL.docx
+++ b/USER MANUAL.docx
@@ -1,6 +1,6 @@
 
 <file path=word/document.xml><?xml version="1.0" encoding="utf-8"?>
-<w:document xmlns:wpc="http://schemas.microsoft.com/office/word/2010/wordprocessingCanvas" xmlns:cx="http://schemas.microsoft.com/office/drawing/2014/chartex" xmlns:cx1="http://schemas.microsoft.com/office/drawing/2015/9/8/chartex" xmlns:cx2="http://schemas.microsoft.com/office/drawing/2015/10/21/chartex" xmlns:cx3="http://schemas.microsoft.com/office/drawing/2016/5/9/chartex" xmlns:cx4="http://schemas.microsoft.com/office/drawing/2016/5/10/chartex" xmlns:cx5="http://schemas.microsoft.com/office/drawing/2016/5/11/chartex" xmlns:cx6="http://schemas.microsoft.com/office/drawing/2016/5/12/chartex" xmlns:cx7="http://schemas.microsoft.com/office/drawing/2016/5/13/chartex" xmlns:cx8="http://schemas.microsoft.com/office/drawing/2016/5/14/chartex" xmlns:mc="http://schemas.openxmlformats.org/markup-compatibility/2006" xmlns:aink="http://schemas.microsoft.com/office/drawing/2016/ink" xmlns:am3d="http://schemas.microsoft.com/office/drawing/2017/model3d" xmlns:o="urn:schemas-microsoft-com:office:office" xmlns:r="http://schemas.openxmlformats.org/officeDocument/2006/relationships" xmlns:m="http://schemas.openxmlformats.org/officeDocument/2006/math" xmlns:v="urn:schemas-microsoft-com:vml" xmlns:wp14="http://schemas.microsoft.com/office/word/2010/wordprocessingDrawing" xmlns:wp="http://schemas.openxmlformats.org/drawingml/2006/wordprocessingDrawing" xmlns:w10="urn:schemas-microsoft-com:office:word" xmlns:w="http://schemas.openxmlformats.org/wordprocessingml/2006/main" xmlns:w14="http://schemas.microsoft.com/office/word/2010/wordml" xmlns:w15="http://schemas.microsoft.com/office/word/2012/wordml" xmlns:w16cid="http://schemas.microsoft.com/office/word/2016/wordml/cid" xmlns:w16se="http://schemas.microsoft.com/office/word/2015/wordml/symex" xmlns:wpg="http://schemas.microsoft.com/office/word/2010/wordprocessingGroup" xmlns:wpi="http://schemas.microsoft.com/office/word/2010/wordprocessingInk" xmlns:wne="http://schemas.microsoft.com/office/word/2006/wordml" xmlns:wps="http://schemas.microsoft.com/office/word/2010/wordprocessingShape" mc:Ignorable="w14 w15 w16se w16cid wp14">
+<w:document xmlns:wpc="http://schemas.microsoft.com/office/word/2010/wordprocessingCanvas" xmlns:mc="http://schemas.openxmlformats.org/markup-compatibility/2006" xmlns:o="urn:schemas-microsoft-com:office:office" xmlns:r="http://schemas.openxmlformats.org/officeDocument/2006/relationships" xmlns:m="http://schemas.openxmlformats.org/officeDocument/2006/math" xmlns:v="urn:schemas-microsoft-com:vml" xmlns:wp14="http://schemas.microsoft.com/office/word/2010/wordprocessingDrawing" xmlns:wp="http://schemas.openxmlformats.org/drawingml/2006/wordprocessingDrawing" xmlns:w10="urn:schemas-microsoft-com:office:word" xmlns:w="http://schemas.openxmlformats.org/wordprocessingml/2006/main" xmlns:w14="http://schemas.microsoft.com/office/word/2010/wordml" xmlns:w15="http://schemas.microsoft.com/office/word/2012/wordml" xmlns:wpg="http://schemas.microsoft.com/office/word/2010/wordprocessingGroup" xmlns:wpi="http://schemas.microsoft.com/office/word/2010/wordprocessingInk" xmlns:wne="http://schemas.microsoft.com/office/word/2006/wordml" xmlns:wps="http://schemas.microsoft.com/office/word/2010/wordprocessingShape" mc:Ignorable="w14 w15 wp14">
   <w:body>
     <w:p>
       <w:pPr>
@@ -27,6 +27,7 @@
         <w:rPr>
           <w:sz w:val="28"/>
           <w:szCs w:val="28"/>
+          <w:u w:val="single"/>
         </w:rPr>
       </w:pPr>
       <w:r>
@@ -35,95 +36,112 @@
           <w:szCs w:val="28"/>
           <w:u w:val="single"/>
         </w:rPr>
+        <w:t>Rules:</w:t>
+      </w:r>
+    </w:p>
+    <w:p>
+      <w:r>
+        <w:tab/>
+        <w:t xml:space="preserve">The number </w:t>
+      </w:r>
+      <w:r>
+        <w:t>pyramid</w:t>
+      </w:r>
+      <w:r>
+        <w:t xml:space="preserve"> game is a game where the player must complete the pyramid of numbers. To do this, the player must fill in the blanks (In this version of the game, blanks are zeroes). A number is only valid if the two below it can be added to equal the input.</w:t>
+      </w:r>
+    </w:p>
+    <w:p>
+      <w:r>
+        <w:t>For Example:</w:t>
+      </w:r>
+    </w:p>
+    <w:p>
+      <w:r>
+        <w:tab/>
+        <w:t>4</w:t>
+      </w:r>
+      <w:r>
+        <w:tab/>
+      </w:r>
+      <w:r>
+        <w:tab/>
+        <w:t>This is valid.</w:t>
+      </w:r>
+      <w:r>
+        <w:tab/>
+      </w:r>
+      <w:r>
+        <w:tab/>
+      </w:r>
+      <w:r>
+        <w:tab/>
+      </w:r>
+      <w:r>
+        <w:tab/>
+        <w:t>5</w:t>
+      </w:r>
+      <w:r>
+        <w:tab/>
+      </w:r>
+      <w:r>
+        <w:tab/>
+        <w:t>This is invalid.</w:t>
+      </w:r>
+    </w:p>
+    <w:p>
+      <w:r>
+        <w:t>2</w:t>
+      </w:r>
+      <w:r>
+        <w:tab/>
+      </w:r>
+      <w:r>
+        <w:tab/>
+        <w:t>2</w:t>
+      </w:r>
+      <w:r>
+        <w:tab/>
+      </w:r>
+      <w:r>
+        <w:tab/>
+      </w:r>
+      <w:r>
+        <w:tab/>
+      </w:r>
+      <w:r>
+        <w:tab/>
+      </w:r>
+      <w:r>
+        <w:tab/>
+        <w:t>2</w:t>
+      </w:r>
+      <w:r>
+        <w:tab/>
+      </w:r>
+      <w:r>
+        <w:tab/>
+        <w:t>2</w:t>
+      </w:r>
+    </w:p>
+    <w:p>
+      <w:pPr>
+        <w:rPr>
+          <w:sz w:val="28"/>
+          <w:szCs w:val="28"/>
+        </w:rPr>
+      </w:pPr>
+      <w:r>
+        <w:rPr>
+          <w:sz w:val="28"/>
+          <w:szCs w:val="28"/>
+          <w:u w:val="single"/>
+        </w:rPr>
         <w:t>Setup:</w:t>
       </w:r>
-    </w:p>
-    <w:p>
-      <w:r>
-        <w:tab/>
-        <w:t xml:space="preserve">The number </w:t>
-      </w:r>
-      <w:r>
-        <w:t>pyramid</w:t>
-      </w:r>
-      <w:r>
-        <w:t xml:space="preserve"> game is a game where the player must complete the pyramid of numbers. To do this, the player must fill in the blanks (In this version of the game, blanks are zeroes). A number is only valid if the two below it can be added to equal the input.</w:t>
-      </w:r>
-    </w:p>
-    <w:p>
-      <w:r>
-        <w:t>For Example:</w:t>
-      </w:r>
-    </w:p>
-    <w:p>
-      <w:r>
-        <w:tab/>
-        <w:t>4</w:t>
-      </w:r>
-      <w:r>
-        <w:tab/>
-      </w:r>
-      <w:r>
-        <w:tab/>
-        <w:t>This is valid.</w:t>
-      </w:r>
-      <w:r>
-        <w:tab/>
-      </w:r>
-      <w:r>
-        <w:tab/>
-      </w:r>
-      <w:r>
-        <w:tab/>
-      </w:r>
-      <w:r>
-        <w:tab/>
-        <w:t>5</w:t>
-      </w:r>
-      <w:r>
-        <w:tab/>
-      </w:r>
-      <w:r>
-        <w:tab/>
-        <w:t>This is invalid.</w:t>
-      </w:r>
-    </w:p>
-    <w:p>
-      <w:r>
-        <w:t>2</w:t>
-      </w:r>
-      <w:r>
-        <w:tab/>
-      </w:r>
-      <w:r>
-        <w:tab/>
-        <w:t>2</w:t>
-      </w:r>
-      <w:r>
-        <w:tab/>
-      </w:r>
-      <w:r>
-        <w:tab/>
-      </w:r>
-      <w:r>
-        <w:tab/>
-      </w:r>
-      <w:r>
-        <w:tab/>
-      </w:r>
-      <w:r>
-        <w:tab/>
-        <w:t>2</w:t>
-      </w:r>
-      <w:r>
-        <w:tab/>
-      </w:r>
-      <w:r>
-        <w:tab/>
-        <w:t>2</w:t>
-      </w:r>
-    </w:p>
-    <w:p/>
+      <w:bookmarkStart w:id="0" w:name="_GoBack"/>
+      <w:bookmarkEnd w:id="0"/>
+    </w:p>
     <w:p>
       <w:pPr>
         <w:ind w:firstLine="720"/>
@@ -141,50 +159,241 @@
         <w:t xml:space="preserve"> first</w:t>
       </w:r>
       <w:r>
-        <w:t xml:space="preserve"> run the “numberTowerMaker.exe” program</w:t>
+        <w:t xml:space="preserve"> run the </w:t>
+      </w:r>
+      <w:r>
+        <w:t>“</w:t>
+      </w:r>
+      <w:r>
+        <w:rPr>
+          <w:b/>
+        </w:rPr>
+        <w:t>numberTowerMaker.exe</w:t>
+      </w:r>
+      <w:r>
+        <w:t>”</w:t>
+      </w:r>
+      <w:r>
+        <w:t xml:space="preserve"> program</w:t>
       </w:r>
       <w:r>
         <w:t xml:space="preserve"> in the pyramids folder</w:t>
       </w:r>
       <w:r>
-        <w:t xml:space="preserve"> to generate 10 possible pyramids for the game to pick. Note: the .exe </w:t>
-      </w:r>
-      <w:r>
-        <w:t>must be in the pyramids folder, and the pyramids folder must be in the same directory as mars.</w:t>
-      </w:r>
-    </w:p>
-    <w:p>
-      <w:r>
-        <w:tab/>
-        <w:t>After generating the pyramids, the player opens “main.asm” in MARS.</w:t>
-      </w:r>
-      <w:r>
-        <w:t xml:space="preserve"> Before compiling and running the program however, the player must first click “</w:t>
-      </w:r>
-      <w:r>
-        <w:rPr>
+        <w:t xml:space="preserve"> to generate 10 possible pyramids for the game to pick. </w:t>
+      </w:r>
+      <w:r>
+        <w:rPr>
+          <w:i/>
+        </w:rPr>
+        <w:t>(</w:t>
+      </w:r>
+      <w:r>
+        <w:rPr>
+          <w:i/>
+        </w:rPr>
+        <w:t xml:space="preserve">Note: the .exe </w:t>
+      </w:r>
+      <w:r>
+        <w:rPr>
+          <w:i/>
+        </w:rPr>
+        <w:t xml:space="preserve">must be in the pyramids folder, and the pyramids folder must be in the same directory as </w:t>
+      </w:r>
+      <w:r>
+        <w:rPr>
+          <w:i/>
+        </w:rPr>
+        <w:t>MARS</w:t>
+      </w:r>
+      <w:r>
+        <w:rPr>
+          <w:i/>
+        </w:rPr>
+        <w:t>.</w:t>
+      </w:r>
+      <w:r>
+        <w:rPr>
+          <w:i/>
+        </w:rPr>
+        <w:t>)</w:t>
+      </w:r>
+    </w:p>
+    <w:p>
+      <w:r>
+        <w:tab/>
+        <w:t>After generating the pyramids, the player opens “</w:t>
+      </w:r>
+      <w:r>
+        <w:rPr>
+          <w:b/>
+        </w:rPr>
+        <w:t>main.asm</w:t>
+      </w:r>
+      <w:r>
+        <w:t>” in MARS.</w:t>
+      </w:r>
+      <w:r>
+        <w:t xml:space="preserve"> Before compiling and running the program</w:t>
+      </w:r>
+      <w:r>
+        <w:t xml:space="preserve">, the player must first click </w:t>
+      </w:r>
+      <w:r>
+        <w:rPr>
+          <w:b/>
           <w:u w:val="single"/>
         </w:rPr>
         <w:t>S</w:t>
       </w:r>
       <w:r>
-        <w:t>ettings” and make sure the “Assemble all files in directory” checkbox is checked.</w:t>
-      </w:r>
-      <w:r>
-        <w:t xml:space="preserve"> They must</w:t>
+        <w:rPr>
+          <w:b/>
+        </w:rPr>
+        <w:t>ettings</w:t>
+      </w:r>
+      <w:r>
+        <w:t xml:space="preserve"> and make sure the </w:t>
+      </w:r>
+      <w:r>
+        <w:rPr>
+          <w:b/>
+        </w:rPr>
+        <w:t>Assemble all files in directory</w:t>
+      </w:r>
+      <w:r>
+        <w:t xml:space="preserve"> checkbox is checked.</w:t>
       </w:r>
       <w:r>
         <w:t xml:space="preserve"> </w:t>
       </w:r>
       <w:r>
+        <w:rPr>
+          <w:i/>
+        </w:rPr>
+        <w:t>(</w:t>
+      </w:r>
+      <w:r>
+        <w:rPr>
+          <w:i/>
+        </w:rPr>
+        <w:t>They must</w:t>
+      </w:r>
+      <w:r>
+        <w:rPr>
+          <w:i/>
+        </w:rPr>
+        <w:t xml:space="preserve"> </w:t>
+      </w:r>
+      <w:r>
+        <w:rPr>
+          <w:i/>
+        </w:rPr>
         <w:t>a</w:t>
       </w:r>
       <w:r>
+        <w:rPr>
+          <w:i/>
+        </w:rPr>
         <w:t>lso make sure “atoi.asm”, “getinput.asm”, “verifyinput.asm”, “load.asm”, and “print.asm” are in the same directory as “main.asm”</w:t>
       </w:r>
       <w:r>
+        <w:rPr>
+          <w:i/>
+        </w:rPr>
         <w:t>.</w:t>
       </w:r>
+      <w:r>
+        <w:rPr>
+          <w:i/>
+        </w:rPr>
+        <w:t>)</w:t>
+      </w:r>
+    </w:p>
+    <w:p>
+      <w:r>
+        <w:tab/>
+        <w:t xml:space="preserve">Then in order to see a graphical bitmap display of the pyramid, go to </w:t>
+      </w:r>
+      <w:r>
+        <w:rPr>
+          <w:b/>
+          <w:u w:val="single"/>
+        </w:rPr>
+        <w:t>T</w:t>
+      </w:r>
+      <w:r>
+        <w:rPr>
+          <w:b/>
+        </w:rPr>
+        <w:t>ools</w:t>
+      </w:r>
+      <w:r>
+        <w:t xml:space="preserve"> </w:t>
+      </w:r>
+      <w:r>
+        <w:t xml:space="preserve">and open </w:t>
+      </w:r>
+      <w:r>
+        <w:rPr>
+          <w:b/>
+        </w:rPr>
+        <w:t>Bitmap Display</w:t>
+      </w:r>
+      <w:r>
+        <w:t xml:space="preserve">. Once in the window, set </w:t>
+      </w:r>
+      <w:r>
+        <w:rPr>
+          <w:b/>
+        </w:rPr>
+        <w:t>Unit Width/Height</w:t>
+      </w:r>
+      <w:r>
+        <w:t xml:space="preserve"> to 4, then set </w:t>
+      </w:r>
+      <w:r>
+        <w:rPr>
+          <w:b/>
+        </w:rPr>
+        <w:t>Display Width</w:t>
+      </w:r>
+      <w:r>
+        <w:t xml:space="preserve"> to 1024 and </w:t>
+      </w:r>
+      <w:r>
+        <w:rPr>
+          <w:b/>
+        </w:rPr>
+        <w:t>Display Width</w:t>
+      </w:r>
+      <w:r>
+        <w:rPr>
+          <w:b/>
+        </w:rPr>
+        <w:t xml:space="preserve"> </w:t>
+      </w:r>
+      <w:r>
+        <w:t>to</w:t>
+      </w:r>
+      <w:r>
+        <w:rPr>
+          <w:b/>
+        </w:rPr>
+        <w:t xml:space="preserve"> </w:t>
+      </w:r>
+      <w:r>
+        <w:t xml:space="preserve">512. Finally toggle </w:t>
+      </w:r>
+      <w:r>
+        <w:rPr>
+          <w:b/>
+        </w:rPr>
+        <w:t>Connect to MIPS</w:t>
+      </w:r>
+      <w:r>
+        <w:t>.</w:t>
+      </w:r>
     </w:p>
     <w:p>
       <w:r>
@@ -204,7 +413,17 @@
         <w:t xml:space="preserve"> </w:t>
       </w:r>
       <w:r>
-        <w:t>assemble</w:t>
+        <w:rPr>
+          <w:b/>
+          <w:u w:val="single"/>
+        </w:rPr>
+        <w:t>A</w:t>
+      </w:r>
+      <w:r>
+        <w:rPr>
+          <w:b/>
+        </w:rPr>
+        <w:t>ssemble</w:t>
       </w:r>
       <w:r>
         <w:t>,</w:t>
@@ -287,14 +506,14 @@
         <w:rPr>
           <w:szCs w:val="24"/>
         </w:rPr>
-        <w:t xml:space="preserve"> and then a number into “Enter the number: ”. The label is one of the letters in the pyramid or one of two extra characters </w:t>
+        <w:t xml:space="preserve"> and then a number into “Enter the number: ”. The label is one of the letters in the pyramid or one of two extra characters (</w:t>
       </w:r>
       <w:proofErr w:type="gramStart"/>
       <w:r>
         <w:rPr>
           <w:szCs w:val="24"/>
         </w:rPr>
-        <w:t>({ or</w:t>
+        <w:t>{ or</w:t>
       </w:r>
       <w:proofErr w:type="gramEnd"/>
       <w:r>
@@ -332,16 +551,7 @@
         <w:rPr>
           <w:szCs w:val="24"/>
         </w:rPr>
-        <w:tab/>
-        <w:t>Once the player enters a valid label and a correct number, the pyramid updates itself and the player must enter a new label and a new numbe</w:t>
-      </w:r>
-      <w:bookmarkStart w:id="0" w:name="_GoBack"/>
-      <w:bookmarkEnd w:id="0"/>
-      <w:r>
-        <w:rPr>
-          <w:szCs w:val="24"/>
-        </w:rPr>
-        <w:t>r</w:t>
+        <w:t>Once the player enters a valid label and a correct number, the pyramid updates itself and the player must enter a new label and a new number</w:t>
       </w:r>
       <w:r>
         <w:rPr>
@@ -361,7 +571,7 @@
 </file>
 
 <file path=word/styles.xml><?xml version="1.0" encoding="utf-8"?>
-<w:styles xmlns:mc="http://schemas.openxmlformats.org/markup-compatibility/2006" xmlns:r="http://schemas.openxmlformats.org/officeDocument/2006/relationships" xmlns:w="http://schemas.openxmlformats.org/wordprocessingml/2006/main" xmlns:w14="http://schemas.microsoft.com/office/word/2010/wordml" xmlns:w15="http://schemas.microsoft.com/office/word/2012/wordml" xmlns:w16cid="http://schemas.microsoft.com/office/word/2016/wordml/cid" xmlns:w16se="http://schemas.microsoft.com/office/word/2015/wordml/symex" mc:Ignorable="w14 w15 w16se w16cid">
+<w:styles xmlns:mc="http://schemas.openxmlformats.org/markup-compatibility/2006" xmlns:r="http://schemas.openxmlformats.org/officeDocument/2006/relationships" xmlns:w="http://schemas.openxmlformats.org/wordprocessingml/2006/main" xmlns:w14="http://schemas.microsoft.com/office/word/2010/wordml" xmlns:w15="http://schemas.microsoft.com/office/word/2012/wordml" mc:Ignorable="w14 w15">
   <w:docDefaults>
     <w:rPrDefault>
       <w:rPr>
@@ -377,7 +587,7 @@
       </w:pPr>
     </w:pPrDefault>
   </w:docDefaults>
-  <w:latentStyles w:defLockedState="0" w:defUIPriority="99" w:defSemiHidden="0" w:defUnhideWhenUsed="0" w:defQFormat="0" w:count="375">
+  <w:latentStyles w:defLockedState="0" w:defUIPriority="99" w:defSemiHidden="0" w:defUnhideWhenUsed="0" w:defQFormat="0" w:count="371">
     <w:lsdException w:name="Normal" w:uiPriority="0" w:qFormat="1"/>
     <w:lsdException w:name="heading 1" w:uiPriority="9" w:qFormat="1"/>
     <w:lsdException w:name="heading 2" w:semiHidden="1" w:uiPriority="9" w:unhideWhenUsed="1" w:qFormat="1"/>
@@ -749,10 +959,6 @@
     <w:lsdException w:name="List Table 5 Dark Accent 6" w:uiPriority="50"/>
     <w:lsdException w:name="List Table 6 Colorful Accent 6" w:uiPriority="51"/>
     <w:lsdException w:name="List Table 7 Colorful Accent 6" w:uiPriority="52"/>
-    <w:lsdException w:name="Mention" w:semiHidden="1" w:unhideWhenUsed="1"/>
-    <w:lsdException w:name="Smart Hyperlink" w:semiHidden="1" w:unhideWhenUsed="1"/>
-    <w:lsdException w:name="Hashtag" w:semiHidden="1" w:unhideWhenUsed="1"/>
-    <w:lsdException w:name="Unresolved Mention" w:semiHidden="1" w:unhideWhenUsed="1"/>
   </w:latentStyles>
   <w:style w:type="paragraph" w:default="1" w:styleId="Normal">
     <w:name w:val="Normal"/>

</xml_diff>

<commit_message>
Updated the User Manual and the video link
I changed the user manual to the bitmap settings that worked on my computer, and I re-uploaded the video, so the link is different.
</commit_message>
<xml_diff>
--- a/USER MANUAL.docx
+++ b/USER MANUAL.docx
@@ -139,8 +139,6 @@
         </w:rPr>
         <w:t>Setup:</w:t>
       </w:r>
-      <w:bookmarkStart w:id="0" w:name="_GoBack"/>
-      <w:bookmarkEnd w:id="0"/>
     </w:p>
     <w:p>
       <w:pPr>
@@ -350,7 +348,12 @@
         <w:t>Unit Width/Height</w:t>
       </w:r>
       <w:r>
-        <w:t xml:space="preserve"> to 4, then set </w:t>
+        <w:t xml:space="preserve"> to 2</w:t>
+      </w:r>
+      <w:bookmarkStart w:id="0" w:name="_GoBack"/>
+      <w:bookmarkEnd w:id="0"/>
+      <w:r>
+        <w:t xml:space="preserve">, then set </w:t>
       </w:r>
       <w:r>
         <w:rPr>
@@ -359,13 +362,25 @@
         <w:t>Display Width</w:t>
       </w:r>
       <w:r>
-        <w:t xml:space="preserve"> to 1024 and </w:t>
-      </w:r>
-      <w:r>
-        <w:rPr>
-          <w:b/>
-        </w:rPr>
-        <w:t>Display Width</w:t>
+        <w:t xml:space="preserve"> to </w:t>
+      </w:r>
+      <w:r>
+        <w:t>512</w:t>
+      </w:r>
+      <w:r>
+        <w:t xml:space="preserve"> and </w:t>
+      </w:r>
+      <w:r>
+        <w:rPr>
+          <w:b/>
+        </w:rPr>
+        <w:t xml:space="preserve">Display </w:t>
+      </w:r>
+      <w:r>
+        <w:rPr>
+          <w:b/>
+        </w:rPr>
+        <w:t>Height</w:t>
       </w:r>
       <w:r>
         <w:rPr>
@@ -492,35 +507,7 @@
           <w:szCs w:val="24"/>
         </w:rPr>
         <w:tab/>
-        <w:t>To input a number, the player types a labels in “Enter the label</w:t>
-      </w:r>
-      <w:proofErr w:type="gramStart"/>
-      <w:r>
-        <w:rPr>
-          <w:szCs w:val="24"/>
-        </w:rPr>
-        <w:t>: ”</w:t>
-      </w:r>
-      <w:proofErr w:type="gramEnd"/>
-      <w:r>
-        <w:rPr>
-          <w:szCs w:val="24"/>
-        </w:rPr>
-        <w:t xml:space="preserve"> and then a number into “Enter the number: ”. The label is one of the letters in the pyramid or one of two extra characters (</w:t>
-      </w:r>
-      <w:proofErr w:type="gramStart"/>
-      <w:r>
-        <w:rPr>
-          <w:szCs w:val="24"/>
-        </w:rPr>
-        <w:t>{ or</w:t>
-      </w:r>
-      <w:proofErr w:type="gramEnd"/>
-      <w:r>
-        <w:rPr>
-          <w:szCs w:val="24"/>
-        </w:rPr>
-        <w:t xml:space="preserve"> |). Again, the number is only valid if the two below add together to equal the input. If for whatever reason, the player enters an in</w:t>
+        <w:t>To input a number, the player types a labels in “Enter the label: ” and then a number into “Enter the number: ”. The label is one of the letters in the pyramid or one of two extra characters ({ or |). Again, the number is only valid if the two below add together to equal the input. If for whatever reason, the player enters an in</w:t>
       </w:r>
       <w:r>
         <w:rPr>

</xml_diff>